<commit_message>
made small changes to technical manual (UI Login screen)
</commit_message>
<xml_diff>
--- a/FYP documentation/System_UI_Design_Document_LocAdoc.docx
+++ b/FYP documentation/System_UI_Design_Document_LocAdoc.docx
@@ -466,20 +466,8 @@
                                 <w:sz w:val="24"/>
                               </w:rPr>
                               <w:tab/>
-                              <w:t xml:space="preserve">Kim </w:t>
+                              <w:t>Kim Hyeocheol</w:t>
                             </w:r>
-                            <w:proofErr w:type="spellStart"/>
-                            <w:r>
-                              <w:rPr>
-                                <w:rFonts w:asciiTheme="minorHAnsi" w:hAnsiTheme="minorHAnsi" w:cstheme="minorHAnsi"/>
-                                <w:b/>
-                                <w:bCs/>
-                                <w:color w:val="595959" w:themeColor="text1" w:themeTint="A6"/>
-                                <w:sz w:val="24"/>
-                              </w:rPr>
-                              <w:t>Hyeocheol</w:t>
-                            </w:r>
-                            <w:proofErr w:type="spellEnd"/>
                           </w:p>
                           <w:p>
                             <w:pPr>
@@ -507,41 +495,8 @@
                                 <w:sz w:val="24"/>
                               </w:rPr>
                               <w:tab/>
+                              <w:t>Rivaldo Erawan</w:t>
                             </w:r>
-                            <w:proofErr w:type="spellStart"/>
-                            <w:r>
-                              <w:rPr>
-                                <w:rFonts w:asciiTheme="minorHAnsi" w:hAnsiTheme="minorHAnsi" w:cstheme="minorHAnsi"/>
-                                <w:b/>
-                                <w:bCs/>
-                                <w:color w:val="595959" w:themeColor="text1" w:themeTint="A6"/>
-                                <w:sz w:val="24"/>
-                              </w:rPr>
-                              <w:t>Rivaldo</w:t>
-                            </w:r>
-                            <w:proofErr w:type="spellEnd"/>
-                            <w:r>
-                              <w:rPr>
-                                <w:rFonts w:asciiTheme="minorHAnsi" w:hAnsiTheme="minorHAnsi" w:cstheme="minorHAnsi"/>
-                                <w:b/>
-                                <w:bCs/>
-                                <w:color w:val="595959" w:themeColor="text1" w:themeTint="A6"/>
-                                <w:sz w:val="24"/>
-                              </w:rPr>
-                              <w:t xml:space="preserve"> </w:t>
-                            </w:r>
-                            <w:proofErr w:type="spellStart"/>
-                            <w:r>
-                              <w:rPr>
-                                <w:rFonts w:asciiTheme="minorHAnsi" w:hAnsiTheme="minorHAnsi" w:cstheme="minorHAnsi"/>
-                                <w:b/>
-                                <w:bCs/>
-                                <w:color w:val="595959" w:themeColor="text1" w:themeTint="A6"/>
-                                <w:sz w:val="24"/>
-                              </w:rPr>
-                              <w:t>Erawan</w:t>
-                            </w:r>
-                            <w:proofErr w:type="spellEnd"/>
                           </w:p>
                           <w:p>
                             <w:pPr>
@@ -3380,16 +3335,8 @@
         <w:rPr>
           <w:rFonts w:asciiTheme="minorHAnsi" w:hAnsiTheme="minorHAnsi" w:cstheme="minorHAnsi"/>
         </w:rPr>
-        <w:t xml:space="preserve">The main scope of this document is </w:t>
-      </w:r>
-      <w:proofErr w:type="gramStart"/>
-      <w:r>
-        <w:rPr>
-          <w:rFonts w:asciiTheme="minorHAnsi" w:hAnsiTheme="minorHAnsi" w:cstheme="minorHAnsi"/>
-        </w:rPr>
-        <w:t>to:-</w:t>
-      </w:r>
-      <w:proofErr w:type="gramEnd"/>
+        <w:t>The main scope of this document is to:-</w:t>
+      </w:r>
     </w:p>
     <w:p>
       <w:pPr>
@@ -3505,7 +3452,6 @@
       </w:pPr>
       <w:bookmarkStart w:id="7" w:name="_Toc491539073"/>
       <w:bookmarkStart w:id="8" w:name="_Hlk498295686"/>
-      <w:bookmarkStart w:id="9" w:name="_GoBack"/>
       <w:r>
         <w:t>User flow design</w:t>
       </w:r>
@@ -3515,11 +3461,11 @@
       <w:pPr>
         <w:pStyle w:val="Heading2"/>
       </w:pPr>
-      <w:bookmarkStart w:id="10" w:name="_Toc491539074"/>
+      <w:bookmarkStart w:id="9" w:name="_Toc491539074"/>
       <w:r>
         <w:t>User flow diagram</w:t>
       </w:r>
-      <w:bookmarkEnd w:id="10"/>
+      <w:bookmarkEnd w:id="9"/>
     </w:p>
     <w:p>
       <w:pPr>
@@ -3579,14 +3525,27 @@
       <w:r>
         <w:t xml:space="preserve">Figure </w:t>
       </w:r>
-      <w:fldSimple w:instr=" SEQ Figure \* ARABIC ">
-        <w:r>
-          <w:rPr>
-            <w:noProof/>
-          </w:rPr>
-          <w:t>1</w:t>
-        </w:r>
-      </w:fldSimple>
+      <w:r>
+        <w:fldChar w:fldCharType="begin"/>
+      </w:r>
+      <w:r>
+        <w:instrText xml:space="preserve"> SEQ Figure \* ARABIC </w:instrText>
+      </w:r>
+      <w:r>
+        <w:fldChar w:fldCharType="separate"/>
+      </w:r>
+      <w:r>
+        <w:rPr>
+          <w:noProof/>
+        </w:rPr>
+        <w:t>1</w:t>
+      </w:r>
+      <w:r>
+        <w:rPr>
+          <w:noProof/>
+        </w:rPr>
+        <w:fldChar w:fldCharType="end"/>
+      </w:r>
       <w:r>
         <w:t>: User flow</w:t>
       </w:r>
@@ -3598,11 +3557,11 @@
       <w:pPr>
         <w:pStyle w:val="Heading2"/>
       </w:pPr>
-      <w:bookmarkStart w:id="11" w:name="_Toc491539075"/>
+      <w:bookmarkStart w:id="10" w:name="_Toc491539075"/>
       <w:r>
         <w:t>User flow description</w:t>
       </w:r>
-      <w:bookmarkEnd w:id="11"/>
+      <w:bookmarkEnd w:id="10"/>
     </w:p>
     <w:p>
       <w:r>
@@ -3637,24 +3596,24 @@
       <w:pPr>
         <w:pStyle w:val="Heading1"/>
       </w:pPr>
-      <w:bookmarkStart w:id="12" w:name="_Toc491539076"/>
+      <w:bookmarkStart w:id="11" w:name="_Toc491539076"/>
       <w:r>
         <w:t>UI designs</w:t>
       </w:r>
+      <w:bookmarkEnd w:id="11"/>
+      <w:r>
+        <w:t xml:space="preserve"> </w:t>
+      </w:r>
+    </w:p>
+    <w:p>
+      <w:pPr>
+        <w:pStyle w:val="Heading2"/>
+      </w:pPr>
+      <w:bookmarkStart w:id="12" w:name="_Toc491539077"/>
+      <w:r>
+        <w:t>Login</w:t>
+      </w:r>
       <w:bookmarkEnd w:id="12"/>
-      <w:r>
-        <w:t xml:space="preserve"> </w:t>
-      </w:r>
-    </w:p>
-    <w:p>
-      <w:pPr>
-        <w:pStyle w:val="Heading2"/>
-      </w:pPr>
-      <w:bookmarkStart w:id="13" w:name="_Toc491539077"/>
-      <w:r>
-        <w:t>Login</w:t>
-      </w:r>
-      <w:bookmarkEnd w:id="13"/>
     </w:p>
     <w:p>
       <w:pPr>
@@ -3714,30 +3673,46 @@
       <w:r>
         <w:t xml:space="preserve">Figure </w:t>
       </w:r>
-      <w:fldSimple w:instr=" SEQ Figure \* ARABIC ">
-        <w:r>
-          <w:rPr>
-            <w:noProof/>
-          </w:rPr>
-          <w:t>2</w:t>
-        </w:r>
-      </w:fldSimple>
+      <w:r>
+        <w:fldChar w:fldCharType="begin"/>
+      </w:r>
+      <w:r>
+        <w:instrText xml:space="preserve"> SEQ Figure \* ARABIC </w:instrText>
+      </w:r>
+      <w:r>
+        <w:fldChar w:fldCharType="separate"/>
+      </w:r>
+      <w:r>
+        <w:rPr>
+          <w:noProof/>
+        </w:rPr>
+        <w:t>2</w:t>
+      </w:r>
+      <w:r>
+        <w:rPr>
+          <w:noProof/>
+        </w:rPr>
+        <w:fldChar w:fldCharType="end"/>
+      </w:r>
       <w:r>
         <w:t>: Login screen</w:t>
       </w:r>
     </w:p>
     <w:p>
-      <w:r>
-        <w:t>Login screen will have user has the option to login, signup. There are 2 ways to login one is using open ID that is getting ID from external services such as face book and google</w:t>
+      <w:bookmarkStart w:id="13" w:name="_Hlk498690704"/>
+      <w:bookmarkStart w:id="14" w:name="_GoBack"/>
+      <w:r>
+        <w:t>Login screen will have user has the opti</w:t>
+      </w:r>
+      <w:r>
+        <w:t>on to login, signup</w:t>
       </w:r>
       <w:r>
         <w:t xml:space="preserve">. He may also wish to create his own account using username and password. The login screen also </w:t>
       </w:r>
-      <w:proofErr w:type="gramStart"/>
-      <w:r>
-        <w:t>lead</w:t>
-      </w:r>
-      <w:proofErr w:type="gramEnd"/>
+      <w:r>
+        <w:t>leads</w:t>
+      </w:r>
       <w:r>
         <w:t xml:space="preserve"> to </w:t>
       </w:r>
@@ -3748,18 +3723,20 @@
         <w:t xml:space="preserve">  </w:t>
       </w:r>
     </w:p>
+    <w:bookmarkEnd w:id="13"/>
+    <w:bookmarkEnd w:id="14"/>
     <w:p/>
     <w:p/>
     <w:p>
       <w:pPr>
         <w:pStyle w:val="Heading2"/>
       </w:pPr>
-      <w:bookmarkStart w:id="14" w:name="_Toc491539078"/>
+      <w:bookmarkStart w:id="15" w:name="_Toc491539078"/>
       <w:r>
         <w:lastRenderedPageBreak/>
         <w:t>Signup</w:t>
       </w:r>
-      <w:bookmarkEnd w:id="14"/>
+      <w:bookmarkEnd w:id="15"/>
     </w:p>
     <w:p>
       <w:r>
@@ -3812,15 +3789,7 @@
     <w:p/>
     <w:p>
       <w:r>
-        <w:t xml:space="preserve">This is the signup form where the user can fill the above information and the system will </w:t>
-      </w:r>
-      <w:proofErr w:type="spellStart"/>
-      <w:r>
-        <w:t>signup</w:t>
-      </w:r>
-      <w:proofErr w:type="spellEnd"/>
-      <w:r>
-        <w:t xml:space="preserve"> the user for the services.</w:t>
+        <w:t>This is the signup form where the user can fill the above information and the system will signup the user for the services.</w:t>
       </w:r>
     </w:p>
     <w:p/>
@@ -3829,12 +3798,12 @@
       <w:pPr>
         <w:pStyle w:val="Heading2"/>
       </w:pPr>
-      <w:bookmarkStart w:id="15" w:name="_Toc491539079"/>
+      <w:bookmarkStart w:id="16" w:name="_Toc491539079"/>
       <w:r>
         <w:lastRenderedPageBreak/>
         <w:t>Reset password</w:t>
       </w:r>
-      <w:bookmarkEnd w:id="15"/>
+      <w:bookmarkEnd w:id="16"/>
       <w:r>
         <w:t xml:space="preserve"> </w:t>
       </w:r>
@@ -3928,12 +3897,12 @@
       <w:pPr>
         <w:pStyle w:val="Heading2"/>
       </w:pPr>
-      <w:bookmarkStart w:id="16" w:name="_Toc491539080"/>
+      <w:bookmarkStart w:id="17" w:name="_Toc491539080"/>
       <w:r>
         <w:lastRenderedPageBreak/>
         <w:t>Home Screen</w:t>
       </w:r>
-      <w:bookmarkEnd w:id="16"/>
+      <w:bookmarkEnd w:id="17"/>
     </w:p>
     <w:p>
       <w:r>
@@ -3993,15 +3962,7 @@
     </w:p>
     <w:p>
       <w:r>
-        <w:t xml:space="preserve">He may click on the blue dot that represent the area to </w:t>
-      </w:r>
-      <w:proofErr w:type="gramStart"/>
-      <w:r>
-        <w:t>open up</w:t>
-      </w:r>
-      <w:proofErr w:type="gramEnd"/>
-      <w:r>
-        <w:t xml:space="preserve"> all the files in that location. The plus symbol below leads to adding a new document to the current location.</w:t>
+        <w:t>He may click on the blue dot that represent the area to open up all the files in that location. The plus symbol below leads to adding a new document to the current location.</w:t>
       </w:r>
     </w:p>
     <w:p/>
@@ -4026,7 +3987,7 @@
         <w:lastRenderedPageBreak/>
         <w:t xml:space="preserve"> </w:t>
       </w:r>
-      <w:bookmarkStart w:id="17" w:name="_Toc491539081"/>
+      <w:bookmarkStart w:id="18" w:name="_Toc491539081"/>
       <w:r>
         <w:rPr>
           <w:rStyle w:val="Heading2Char"/>
@@ -4037,7 +3998,7 @@
       <w:r>
         <w:t>)</w:t>
       </w:r>
-      <w:bookmarkEnd w:id="17"/>
+      <w:bookmarkEnd w:id="18"/>
     </w:p>
     <w:p/>
     <w:p>
@@ -4106,7 +4067,7 @@
       <w:pPr>
         <w:pStyle w:val="Heading2"/>
       </w:pPr>
-      <w:bookmarkStart w:id="18" w:name="_Toc491539082"/>
+      <w:bookmarkStart w:id="19" w:name="_Toc491539082"/>
       <w:r>
         <w:rPr>
           <w:rStyle w:val="Heading2Char"/>
@@ -4118,7 +4079,7 @@
       <w:r>
         <w:t>)</w:t>
       </w:r>
-      <w:bookmarkEnd w:id="18"/>
+      <w:bookmarkEnd w:id="19"/>
     </w:p>
     <w:p>
       <w:r>
@@ -4189,12 +4150,12 @@
       <w:pPr>
         <w:pStyle w:val="Heading2"/>
       </w:pPr>
-      <w:bookmarkStart w:id="19" w:name="_Toc491539083"/>
+      <w:bookmarkStart w:id="20" w:name="_Toc491539083"/>
       <w:r>
         <w:lastRenderedPageBreak/>
         <w:t>Home screen (file operations)</w:t>
       </w:r>
-      <w:bookmarkEnd w:id="19"/>
+      <w:bookmarkEnd w:id="20"/>
     </w:p>
     <w:p>
       <w:r>
@@ -4246,15 +4207,7 @@
     </w:p>
     <w:p>
       <w:r>
-        <w:t xml:space="preserve">On clicking the 3 dots the a menu </w:t>
-      </w:r>
-      <w:proofErr w:type="gramStart"/>
-      <w:r>
-        <w:t>will  drop</w:t>
-      </w:r>
-      <w:proofErr w:type="gramEnd"/>
-      <w:r>
-        <w:t xml:space="preserve"> down asking if they wish to view the file or delete the file. </w:t>
+        <w:t xml:space="preserve">On clicking the 3 dots the a menu will  drop down asking if they wish to view the file or delete the file. </w:t>
       </w:r>
     </w:p>
     <w:p/>
@@ -4272,12 +4225,12 @@
       <w:pPr>
         <w:pStyle w:val="Heading2"/>
       </w:pPr>
-      <w:bookmarkStart w:id="20" w:name="_Toc491539084"/>
+      <w:bookmarkStart w:id="21" w:name="_Toc491539084"/>
       <w:r>
         <w:lastRenderedPageBreak/>
         <w:t>PDF viewer</w:t>
       </w:r>
-      <w:bookmarkEnd w:id="20"/>
+      <w:bookmarkEnd w:id="21"/>
     </w:p>
     <w:p>
       <w:r>
@@ -4337,12 +4290,12 @@
       <w:pPr>
         <w:pStyle w:val="Heading2"/>
       </w:pPr>
-      <w:bookmarkStart w:id="21" w:name="_Toc491539085"/>
+      <w:bookmarkStart w:id="22" w:name="_Toc491539085"/>
       <w:r>
         <w:lastRenderedPageBreak/>
         <w:t>Main Menu</w:t>
       </w:r>
-      <w:bookmarkEnd w:id="21"/>
+      <w:bookmarkEnd w:id="22"/>
     </w:p>
     <w:p>
       <w:r>
@@ -4406,11 +4359,11 @@
         <w:lastRenderedPageBreak/>
         <w:t xml:space="preserve"> </w:t>
       </w:r>
-      <w:bookmarkStart w:id="22" w:name="_Toc491539086"/>
+      <w:bookmarkStart w:id="23" w:name="_Toc491539086"/>
       <w:r>
         <w:t>Settings</w:t>
       </w:r>
-      <w:bookmarkEnd w:id="22"/>
+      <w:bookmarkEnd w:id="23"/>
     </w:p>
     <w:p/>
     <w:p>
@@ -4475,15 +4428,7 @@
         <w:t xml:space="preserve"> to edit his name and phone number. He may choose to </w:t>
       </w:r>
       <w:r>
-        <w:t xml:space="preserve">back up his secured folder to AWS S3 by clicking on backup. The user may also wish to delete his account on which it will send the user back to login page. On clicking edit next to password will open </w:t>
-      </w:r>
-      <w:proofErr w:type="gramStart"/>
-      <w:r>
-        <w:t>a new activity</w:t>
-      </w:r>
-      <w:proofErr w:type="gramEnd"/>
-      <w:r>
-        <w:t>.</w:t>
+        <w:t>back up his secured folder to AWS S3 by clicking on backup. The user may also wish to delete his account on which it will send the user back to login page. On clicking edit next to password will open a new activity.</w:t>
       </w:r>
     </w:p>
     <w:p/>
@@ -4496,12 +4441,12 @@
       <w:pPr>
         <w:pStyle w:val="Heading2"/>
       </w:pPr>
-      <w:bookmarkStart w:id="23" w:name="_Toc491539087"/>
+      <w:bookmarkStart w:id="24" w:name="_Toc491539087"/>
       <w:r>
         <w:lastRenderedPageBreak/>
         <w:t>Change password</w:t>
       </w:r>
-      <w:bookmarkEnd w:id="23"/>
+      <w:bookmarkEnd w:id="24"/>
     </w:p>
     <w:p>
       <w:r>
@@ -4577,12 +4522,12 @@
       <w:pPr>
         <w:pStyle w:val="Heading2"/>
       </w:pPr>
-      <w:bookmarkStart w:id="24" w:name="_Toc491539088"/>
+      <w:bookmarkStart w:id="25" w:name="_Toc491539088"/>
       <w:r>
         <w:lastRenderedPageBreak/>
         <w:t>About</w:t>
       </w:r>
-      <w:bookmarkEnd w:id="24"/>
+      <w:bookmarkEnd w:id="25"/>
     </w:p>
     <w:p>
       <w:r>
@@ -4664,7 +4609,6 @@
     <w:p/>
     <w:p/>
     <w:bookmarkEnd w:id="8"/>
-    <w:bookmarkEnd w:id="9"/>
     <w:p/>
     <w:sectPr>
       <w:footerReference w:type="default" r:id="rId25"/>
@@ -4756,7 +4700,7 @@
           <w:rPr>
             <w:noProof/>
           </w:rPr>
-          <w:t>13</w:t>
+          <w:t>3</w:t>
         </w:r>
         <w:r>
           <w:rPr>
@@ -7181,7 +7125,7 @@
 </file>
 
 <file path=customXml/itemProps1.xml><?xml version="1.0" encoding="utf-8"?>
-<ds:datastoreItem xmlns:ds="http://schemas.openxmlformats.org/officeDocument/2006/customXml" ds:itemID="{81F18725-B827-4990-A3BC-499F9AD33444}">
+<ds:datastoreItem xmlns:ds="http://schemas.openxmlformats.org/officeDocument/2006/customXml" ds:itemID="{23EEF42D-4131-425F-829F-F7AD1B8BB2F8}">
   <ds:schemaRefs>
     <ds:schemaRef ds:uri="http://schemas.openxmlformats.org/officeDocument/2006/bibliography"/>
   </ds:schemaRefs>

</xml_diff>